<commit_message>
last update before presentation
</commit_message>
<xml_diff>
--- a/D3 Projekt Konzept_ Ella.docx
+++ b/D3 Projekt Konzept_ Ella.docx
@@ -1,6 +1,6 @@
 
 <file path=word/document.xml><?xml version="1.0" encoding="utf-8"?>
-<w:document xmlns:wpc="http://schemas.microsoft.com/office/word/2010/wordprocessingCanvas" xmlns:mo="http://schemas.microsoft.com/office/mac/office/2008/main" xmlns:mc="http://schemas.openxmlformats.org/markup-compatibility/2006" xmlns:mv="urn:schemas-microsoft-com:mac:vml" xmlns:o="urn:schemas-microsoft-com:office:office" xmlns:r="http://schemas.openxmlformats.org/officeDocument/2006/relationships" xmlns:m="http://schemas.openxmlformats.org/officeDocument/2006/math" xmlns:v="urn:schemas-microsoft-com:vml" xmlns:wp14="http://schemas.microsoft.com/office/word/2010/wordprocessingDrawing" xmlns:wp="http://schemas.openxmlformats.org/drawingml/2006/wordprocessingDrawing" xmlns:w10="urn:schemas-microsoft-com:office:word" xmlns:w="http://schemas.openxmlformats.org/wordprocessingml/2006/main" xmlns:w14="http://schemas.microsoft.com/office/word/2010/wordml" xmlns:wpg="http://schemas.microsoft.com/office/word/2010/wordprocessingGroup" xmlns:wpi="http://schemas.microsoft.com/office/word/2010/wordprocessingInk" xmlns:wne="http://schemas.microsoft.com/office/word/2006/wordml" xmlns:wps="http://schemas.microsoft.com/office/word/2010/wordprocessingShape" mc:Ignorable="w14 wp14">
+<w:document xmlns:ve="http://schemas.openxmlformats.org/markup-compatibility/2006" xmlns:o="urn:schemas-microsoft-com:office:office" xmlns:r="http://schemas.openxmlformats.org/officeDocument/2006/relationships" xmlns:m="http://schemas.openxmlformats.org/officeDocument/2006/math" xmlns:v="urn:schemas-microsoft-com:vml" xmlns:wp="http://schemas.openxmlformats.org/drawingml/2006/wordprocessingDrawing" xmlns:w10="urn:schemas-microsoft-com:office:word" xmlns:w="http://schemas.openxmlformats.org/wordprocessingml/2006/main" xmlns:wne="http://schemas.microsoft.com/office/word/2006/wordml">
   <w:body>
     <w:p>
       <w:pPr>
@@ -466,7 +466,7 @@
     </w:p>
     <w:p>
       <w:pPr>
-        <w:pStyle w:val="ListParagraph"/>
+        <w:pStyle w:val="Listenabsatz"/>
         <w:numPr>
           <w:ilvl w:val="0"/>
           <w:numId w:val="3"/>
@@ -492,7 +492,7 @@
     </w:p>
     <w:p>
       <w:pPr>
-        <w:pStyle w:val="ListParagraph"/>
+        <w:pStyle w:val="Listenabsatz"/>
         <w:numPr>
           <w:ilvl w:val="0"/>
           <w:numId w:val="11"/>
@@ -516,7 +516,7 @@
     </w:p>
     <w:p>
       <w:pPr>
-        <w:pStyle w:val="ListParagraph"/>
+        <w:pStyle w:val="Listenabsatz"/>
         <w:numPr>
           <w:ilvl w:val="0"/>
           <w:numId w:val="11"/>
@@ -542,7 +542,7 @@
     </w:p>
     <w:p>
       <w:pPr>
-        <w:pStyle w:val="ListParagraph"/>
+        <w:pStyle w:val="Listenabsatz"/>
         <w:numPr>
           <w:ilvl w:val="0"/>
           <w:numId w:val="11"/>
@@ -637,7 +637,7 @@
     </w:p>
     <w:p>
       <w:pPr>
-        <w:pStyle w:val="ListParagraph"/>
+        <w:pStyle w:val="Listenabsatz"/>
         <w:numPr>
           <w:ilvl w:val="0"/>
           <w:numId w:val="3"/>
@@ -663,7 +663,7 @@
     </w:p>
     <w:p>
       <w:pPr>
-        <w:pStyle w:val="ListParagraph"/>
+        <w:pStyle w:val="Listenabsatz"/>
         <w:numPr>
           <w:ilvl w:val="0"/>
           <w:numId w:val="4"/>
@@ -723,7 +723,7 @@
     </w:p>
     <w:p>
       <w:pPr>
-        <w:pStyle w:val="ListParagraph"/>
+        <w:pStyle w:val="Listenabsatz"/>
         <w:numPr>
           <w:ilvl w:val="0"/>
           <w:numId w:val="4"/>
@@ -747,7 +747,7 @@
     </w:p>
     <w:p>
       <w:pPr>
-        <w:pStyle w:val="ListParagraph"/>
+        <w:pStyle w:val="Listenabsatz"/>
         <w:numPr>
           <w:ilvl w:val="0"/>
           <w:numId w:val="4"/>
@@ -771,7 +771,7 @@
     </w:p>
     <w:p>
       <w:pPr>
-        <w:pStyle w:val="ListParagraph"/>
+        <w:pStyle w:val="Listenabsatz"/>
         <w:numPr>
           <w:ilvl w:val="0"/>
           <w:numId w:val="4"/>
@@ -859,7 +859,7 @@
     </w:p>
     <w:p>
       <w:pPr>
-        <w:pStyle w:val="ListParagraph"/>
+        <w:pStyle w:val="Listenabsatz"/>
         <w:numPr>
           <w:ilvl w:val="0"/>
           <w:numId w:val="6"/>
@@ -885,7 +885,7 @@
     </w:p>
     <w:p>
       <w:pPr>
-        <w:pStyle w:val="ListParagraph"/>
+        <w:pStyle w:val="Listenabsatz"/>
         <w:numPr>
           <w:ilvl w:val="0"/>
           <w:numId w:val="9"/>
@@ -909,7 +909,7 @@
     </w:p>
     <w:p>
       <w:pPr>
-        <w:pStyle w:val="ListParagraph"/>
+        <w:pStyle w:val="Listenabsatz"/>
         <w:numPr>
           <w:ilvl w:val="0"/>
           <w:numId w:val="9"/>
@@ -962,7 +962,7 @@
     </w:p>
     <w:p>
       <w:pPr>
-        <w:pStyle w:val="ListParagraph"/>
+        <w:pStyle w:val="Listenabsatz"/>
         <w:numPr>
           <w:ilvl w:val="0"/>
           <w:numId w:val="6"/>
@@ -988,7 +988,7 @@
     </w:p>
     <w:p>
       <w:pPr>
-        <w:pStyle w:val="ListParagraph"/>
+        <w:pStyle w:val="Listenabsatz"/>
         <w:numPr>
           <w:ilvl w:val="0"/>
           <w:numId w:val="10"/>
@@ -1014,7 +1014,7 @@
     </w:p>
     <w:p>
       <w:pPr>
-        <w:pStyle w:val="ListParagraph"/>
+        <w:pStyle w:val="Listenabsatz"/>
         <w:numPr>
           <w:ilvl w:val="0"/>
           <w:numId w:val="10"/>
@@ -1092,7 +1092,7 @@
     </w:p>
     <w:p>
       <w:pPr>
-        <w:pStyle w:val="ListParagraph"/>
+        <w:pStyle w:val="Listenabsatz"/>
         <w:numPr>
           <w:ilvl w:val="0"/>
           <w:numId w:val="13"/>
@@ -1118,7 +1118,7 @@
     </w:p>
     <w:p>
       <w:pPr>
-        <w:pStyle w:val="ListParagraph"/>
+        <w:pStyle w:val="Listenabsatz"/>
         <w:numPr>
           <w:ilvl w:val="0"/>
           <w:numId w:val="14"/>
@@ -1142,7 +1142,7 @@
     </w:p>
     <w:p>
       <w:pPr>
-        <w:pStyle w:val="ListParagraph"/>
+        <w:pStyle w:val="Listenabsatz"/>
         <w:numPr>
           <w:ilvl w:val="0"/>
           <w:numId w:val="14"/>
@@ -1166,7 +1166,7 @@
     </w:p>
     <w:p>
       <w:pPr>
-        <w:pStyle w:val="ListParagraph"/>
+        <w:pStyle w:val="Listenabsatz"/>
         <w:numPr>
           <w:ilvl w:val="0"/>
           <w:numId w:val="14"/>
@@ -1232,26 +1232,32 @@
     </w:p>
     <w:p>
       <w:pPr>
-        <w:rPr>
-          <w:rFonts w:ascii="Times New Roman" w:hAnsi="Times New Roman" w:cs="Times New Roman"/>
-          <w:color w:val="262626"/>
-          <w:sz w:val="22"/>
-          <w:szCs w:val="22"/>
-        </w:rPr>
-      </w:pPr>
-      <w:r>
-        <w:rPr>
-          <w:rFonts w:ascii="Times New Roman" w:hAnsi="Times New Roman" w:cs="Times New Roman"/>
-          <w:color w:val="262626"/>
-          <w:sz w:val="22"/>
-          <w:szCs w:val="22"/>
-        </w:rPr>
+        <w:pStyle w:val="Listenabsatz"/>
+        <w:numPr>
+          <w:ilvl w:val="0"/>
+          <w:numId w:val="13"/>
+        </w:numPr>
+        <w:rPr>
+          <w:rFonts w:ascii="Times New Roman" w:hAnsi="Times New Roman" w:cs="Times New Roman"/>
+          <w:color w:val="262626"/>
+          <w:sz w:val="22"/>
+          <w:szCs w:val="22"/>
+        </w:rPr>
+      </w:pPr>
+      <w:r>
+        <w:rPr>
+          <w:rFonts w:ascii="Times New Roman" w:hAnsi="Times New Roman" w:cs="Times New Roman"/>
+          <w:color w:val="262626"/>
+          <w:sz w:val="22"/>
+          <w:szCs w:val="22"/>
+        </w:rPr>
+        <w:lastRenderedPageBreak/>
         <w:t>Visualisierung von Strecke und Leistungsdaten von Rennradrennen (Daten aus Strava über die bereitgestelte API)</w:t>
       </w:r>
     </w:p>
     <w:p>
       <w:pPr>
-        <w:pStyle w:val="ListParagraph"/>
+        <w:pStyle w:val="Listenabsatz"/>
         <w:numPr>
           <w:ilvl w:val="0"/>
           <w:numId w:val="14"/>
@@ -1270,13 +1276,12 @@
           <w:sz w:val="22"/>
           <w:szCs w:val="22"/>
         </w:rPr>
-        <w:lastRenderedPageBreak/>
         <w:t>Karte: Evtl. OpenStreetMap als Grundkarte (Einbindung über Leaflet.js), da eine d3 gezeichnete Karte nicht detailliert genug für den Kartenausschnitt der Strecke sein kann.</w:t>
       </w:r>
     </w:p>
     <w:p>
       <w:pPr>
-        <w:pStyle w:val="ListParagraph"/>
+        <w:pStyle w:val="Listenabsatz"/>
         <w:numPr>
           <w:ilvl w:val="0"/>
           <w:numId w:val="14"/>
@@ -1300,7 +1305,7 @@
     </w:p>
     <w:p>
       <w:pPr>
-        <w:pStyle w:val="ListParagraph"/>
+        <w:pStyle w:val="Listenabsatz"/>
         <w:numPr>
           <w:ilvl w:val="0"/>
           <w:numId w:val="14"/>
@@ -1351,7 +1356,7 @@
 </file>
 
 <file path=word/numbering.xml><?xml version="1.0" encoding="utf-8"?>
-<w:numbering xmlns:wpc="http://schemas.microsoft.com/office/word/2010/wordprocessingCanvas" xmlns:mo="http://schemas.microsoft.com/office/mac/office/2008/main" xmlns:mc="http://schemas.openxmlformats.org/markup-compatibility/2006" xmlns:mv="urn:schemas-microsoft-com:mac:vml" xmlns:o="urn:schemas-microsoft-com:office:office" xmlns:r="http://schemas.openxmlformats.org/officeDocument/2006/relationships" xmlns:m="http://schemas.openxmlformats.org/officeDocument/2006/math" xmlns:v="urn:schemas-microsoft-com:vml" xmlns:wp14="http://schemas.microsoft.com/office/word/2010/wordprocessingDrawing" xmlns:wp="http://schemas.openxmlformats.org/drawingml/2006/wordprocessingDrawing" xmlns:w10="urn:schemas-microsoft-com:office:word" xmlns:w="http://schemas.openxmlformats.org/wordprocessingml/2006/main" xmlns:w14="http://schemas.microsoft.com/office/word/2010/wordml" xmlns:wpg="http://schemas.microsoft.com/office/word/2010/wordprocessingGroup" xmlns:wpi="http://schemas.microsoft.com/office/word/2010/wordprocessingInk" xmlns:wne="http://schemas.microsoft.com/office/word/2006/wordml" xmlns:wps="http://schemas.microsoft.com/office/word/2010/wordprocessingShape" mc:Ignorable="w14 wp14">
+<w:numbering xmlns:ve="http://schemas.openxmlformats.org/markup-compatibility/2006" xmlns:o="urn:schemas-microsoft-com:office:office" xmlns:r="http://schemas.openxmlformats.org/officeDocument/2006/relationships" xmlns:m="http://schemas.openxmlformats.org/officeDocument/2006/math" xmlns:v="urn:schemas-microsoft-com:vml" xmlns:wp="http://schemas.openxmlformats.org/drawingml/2006/wordprocessingDrawing" xmlns:w10="urn:schemas-microsoft-com:office:word" xmlns:w="http://schemas.openxmlformats.org/wordprocessingml/2006/main" xmlns:wne="http://schemas.microsoft.com/office/word/2006/wordml">
   <w:abstractNum w:abstractNumId="0">
     <w:nsid w:val="08B948AE"/>
     <w:multiLevelType w:val="hybridMultilevel"/>
@@ -2953,7 +2958,7 @@
 </file>
 
 <file path=word/styles.xml><?xml version="1.0" encoding="utf-8"?>
-<w:styles xmlns:mc="http://schemas.openxmlformats.org/markup-compatibility/2006" xmlns:r="http://schemas.openxmlformats.org/officeDocument/2006/relationships" xmlns:w="http://schemas.openxmlformats.org/wordprocessingml/2006/main" xmlns:w14="http://schemas.microsoft.com/office/word/2010/wordml" mc:Ignorable="w14">
+<w:styles xmlns:r="http://schemas.openxmlformats.org/officeDocument/2006/relationships" xmlns:w="http://schemas.openxmlformats.org/wordprocessingml/2006/main">
   <w:docDefaults>
     <w:rPrDefault>
       <w:rPr>
@@ -2965,7 +2970,7 @@
     </w:rPrDefault>
     <w:pPrDefault/>
   </w:docDefaults>
-  <w:latentStyles w:defLockedState="0" w:defUIPriority="99" w:defSemiHidden="1" w:defUnhideWhenUsed="1" w:defQFormat="0" w:count="276">
+  <w:latentStyles w:defLockedState="0" w:defUIPriority="99" w:defSemiHidden="1" w:defUnhideWhenUsed="1" w:defQFormat="0" w:count="267">
     <w:lsdException w:name="Normal" w:semiHidden="0" w:uiPriority="0" w:unhideWhenUsed="0" w:qFormat="1"/>
     <w:lsdException w:name="heading 1" w:semiHidden="0" w:uiPriority="9" w:unhideWhenUsed="0" w:qFormat="1"/>
     <w:lsdException w:name="heading 2" w:uiPriority="9" w:qFormat="1"/>
@@ -3104,21 +3109,23 @@
     <w:lsdException w:name="Bibliography" w:uiPriority="37"/>
     <w:lsdException w:name="TOC Heading" w:uiPriority="39" w:qFormat="1"/>
   </w:latentStyles>
-  <w:style w:type="paragraph" w:default="1" w:styleId="Normal">
+  <w:style w:type="paragraph" w:default="1" w:styleId="Standard">
     <w:name w:val="Normal"/>
     <w:qFormat/>
+    <w:rsid w:val="00E21AEB"/>
   </w:style>
-  <w:style w:type="character" w:default="1" w:styleId="DefaultParagraphFont">
+  <w:style w:type="character" w:default="1" w:styleId="Absatz-Standardschriftart">
     <w:name w:val="Default Paragraph Font"/>
     <w:uiPriority w:val="1"/>
     <w:semiHidden/>
     <w:unhideWhenUsed/>
   </w:style>
-  <w:style w:type="table" w:default="1" w:styleId="TableNormal">
+  <w:style w:type="table" w:default="1" w:styleId="NormaleTabelle">
     <w:name w:val="Normal Table"/>
     <w:uiPriority w:val="99"/>
     <w:semiHidden/>
     <w:unhideWhenUsed/>
+    <w:qFormat/>
     <w:tblPr>
       <w:tblInd w:w="0" w:type="dxa"/>
       <w:tblCellMar>
@@ -3129,15 +3136,15 @@
       </w:tblCellMar>
     </w:tblPr>
   </w:style>
-  <w:style w:type="numbering" w:default="1" w:styleId="NoList">
+  <w:style w:type="numbering" w:default="1" w:styleId="KeineListe">
     <w:name w:val="No List"/>
     <w:uiPriority w:val="99"/>
     <w:semiHidden/>
     <w:unhideWhenUsed/>
   </w:style>
-  <w:style w:type="paragraph" w:styleId="ListParagraph">
+  <w:style w:type="paragraph" w:styleId="Listenabsatz">
     <w:name w:val="List Paragraph"/>
-    <w:basedOn w:val="Normal"/>
+    <w:basedOn w:val="Standard"/>
     <w:uiPriority w:val="34"/>
     <w:qFormat/>
     <w:rsid w:val="00CB5B93"/>

</xml_diff>